<commit_message>
Filled in Stats for Reconnect Emails
</commit_message>
<xml_diff>
--- a/ReconnectEmailTemp.docx
+++ b/ReconnectEmailTemp.docx
@@ -29,34 +29,54 @@
       <w:r>
         <w:t>officer</w:t>
       </w:r>
+      <w:r>
+        <w:t>.name}},</w:t>
+      </w:r>
+    </w:p>
+    <w:p/>
+    <w:p>
+      <w:r>
+        <w:t>Hope you had a wonderful summer!</w:t>
+      </w:r>
+      <w:r>
+        <w:t xml:space="preserve"> We over here on the ProspectAve</w:t>
+      </w:r>
+      <w:r>
+        <w:t xml:space="preserve"> Team have been working hard maintaining the site and reflecting on successes and future goals.  Here are a few highlights:</w:t>
+      </w:r>
+    </w:p>
+    <w:p/>
+    <w:p>
+      <w:r>
+        <w:t>STATS:</w:t>
+      </w:r>
+    </w:p>
+    <w:p>
+      <w:r>
+        <w:t xml:space="preserve">Since going live, ProspectAve.io has accumulated over 6,800 </w:t>
+      </w:r>
+      <w:proofErr w:type="spellStart"/>
+      <w:r>
+        <w:t>pageviews</w:t>
+      </w:r>
+      <w:proofErr w:type="spellEnd"/>
+      <w:r>
+        <w:t xml:space="preserve"> and 2,300 unique users</w:t>
+      </w:r>
       <w:bookmarkStart w:id="0" w:name="_GoBack"/>
       <w:bookmarkEnd w:id="0"/>
-      <w:r>
-        <w:t>.name}},</w:t>
-      </w:r>
-    </w:p>
-    <w:p/>
-    <w:p>
-      <w:r>
-        <w:t>Hope you had a wonderful summer!</w:t>
-      </w:r>
-      <w:r>
-        <w:t xml:space="preserve"> We over here on the ProspectAve</w:t>
-      </w:r>
-      <w:r>
-        <w:t xml:space="preserve"> Team have been working hard maintaining the site and reflecting on successes and future goals.  Here are a few highlights:</w:t>
-      </w:r>
-    </w:p>
-    <w:p/>
-    <w:p>
-      <w:r>
-        <w:t>[insert stat</w:t>
-      </w:r>
-      <w:r>
-        <w:t>s</w:t>
-      </w:r>
-      <w:r>
-        <w:t xml:space="preserve"> here]</w:t>
+    </w:p>
+    <w:p>
+      <w:r>
+        <w:t>Active</w:t>
+      </w:r>
+      <w:r>
+        <w:t xml:space="preserve"> monthly users peaked at 1,223 over LWNPARTIES weekend</w:t>
+      </w:r>
+    </w:p>
+    <w:p>
+      <w:r>
+        <w:t>25% of our users access the page through their phones</w:t>
       </w:r>
     </w:p>
     <w:p/>

</xml_diff>

<commit_message>
Minor edits to email
</commit_message>
<xml_diff>
--- a/ReconnectEmailTemp.docx
+++ b/ReconnectEmailTemp.docx
@@ -1,6 +1,6 @@
 
 <file path=word/document.xml><?xml version="1.0" encoding="utf-8"?>
-<w:document xmlns:wpc="http://schemas.microsoft.com/office/word/2010/wordprocessingCanvas" xmlns:mo="http://schemas.microsoft.com/office/mac/office/2008/main" xmlns:mc="http://schemas.openxmlformats.org/markup-compatibility/2006" xmlns:mv="urn:schemas-microsoft-com:mac:vml" xmlns:o="urn:schemas-microsoft-com:office:office" xmlns:r="http://schemas.openxmlformats.org/officeDocument/2006/relationships" xmlns:m="http://schemas.openxmlformats.org/officeDocument/2006/math" xmlns:v="urn:schemas-microsoft-com:vml" xmlns:wp14="http://schemas.microsoft.com/office/word/2010/wordprocessingDrawing" xmlns:wp="http://schemas.openxmlformats.org/drawingml/2006/wordprocessingDrawing" xmlns:w10="urn:schemas-microsoft-com:office:word" xmlns:w="http://schemas.openxmlformats.org/wordprocessingml/2006/main" xmlns:w14="http://schemas.microsoft.com/office/word/2010/wordml" xmlns:w15="http://schemas.microsoft.com/office/word/2012/wordml" xmlns:wpg="http://schemas.microsoft.com/office/word/2010/wordprocessingGroup" xmlns:wpi="http://schemas.microsoft.com/office/word/2010/wordprocessingInk" xmlns:wne="http://schemas.microsoft.com/office/word/2006/wordml" xmlns:wps="http://schemas.microsoft.com/office/word/2010/wordprocessingShape" mc:Ignorable="w14 w15 wp14">
+<w:document xmlns:wpc="http://schemas.microsoft.com/office/word/2010/wordprocessingCanvas" xmlns:cx="http://schemas.microsoft.com/office/drawing/2014/chartex" xmlns:cx1="http://schemas.microsoft.com/office/drawing/2015/9/8/chartex" xmlns:cx2="http://schemas.microsoft.com/office/drawing/2015/10/21/chartex" xmlns:cx3="http://schemas.microsoft.com/office/drawing/2016/5/9/chartex" xmlns:cx4="http://schemas.microsoft.com/office/drawing/2016/5/10/chartex" xmlns:cx5="http://schemas.microsoft.com/office/drawing/2016/5/11/chartex" xmlns:cx6="http://schemas.microsoft.com/office/drawing/2016/5/12/chartex" xmlns:cx7="http://schemas.microsoft.com/office/drawing/2016/5/13/chartex" xmlns:cx8="http://schemas.microsoft.com/office/drawing/2016/5/14/chartex" xmlns:mc="http://schemas.openxmlformats.org/markup-compatibility/2006" xmlns:aink="http://schemas.microsoft.com/office/drawing/2016/ink" xmlns:am3d="http://schemas.microsoft.com/office/drawing/2017/model3d" xmlns:o="urn:schemas-microsoft-com:office:office" xmlns:r="http://schemas.openxmlformats.org/officeDocument/2006/relationships" xmlns:m="http://schemas.openxmlformats.org/officeDocument/2006/math" xmlns:v="urn:schemas-microsoft-com:vml" xmlns:wp14="http://schemas.microsoft.com/office/word/2010/wordprocessingDrawing" xmlns:wp="http://schemas.openxmlformats.org/drawingml/2006/wordprocessingDrawing" xmlns:w10="urn:schemas-microsoft-com:office:word" xmlns:w="http://schemas.openxmlformats.org/wordprocessingml/2006/main" xmlns:w14="http://schemas.microsoft.com/office/word/2010/wordml" xmlns:w15="http://schemas.microsoft.com/office/word/2012/wordml" xmlns:w16cid="http://schemas.microsoft.com/office/word/2016/wordml/cid" xmlns:w16se="http://schemas.microsoft.com/office/word/2015/wordml/symex" xmlns:wpg="http://schemas.microsoft.com/office/word/2010/wordprocessingGroup" xmlns:wpi="http://schemas.microsoft.com/office/word/2010/wordprocessingInk" xmlns:wne="http://schemas.microsoft.com/office/word/2006/wordml" xmlns:wps="http://schemas.microsoft.com/office/word/2010/wordprocessingShape" mc:Ignorable="w14 w15 w16se w16cid wp14">
   <w:body>
     <w:p>
       <w:pPr>
@@ -39,10 +39,27 @@
         <w:t>Hope you had a wonderful summer!</w:t>
       </w:r>
       <w:r>
-        <w:t xml:space="preserve"> We over here on the ProspectAve</w:t>
-      </w:r>
-      <w:r>
-        <w:t xml:space="preserve"> Team have been working hard </w:t>
+        <w:t xml:space="preserve"> </w:t>
+      </w:r>
+      <w:r>
+        <w:t xml:space="preserve"> H</w:t>
+      </w:r>
+      <w:r>
+        <w:t xml:space="preserve">ere on the </w:t>
+      </w:r>
+      <w:proofErr w:type="spellStart"/>
+      <w:r>
+        <w:t>ProspectAve</w:t>
+      </w:r>
+      <w:proofErr w:type="spellEnd"/>
+      <w:r>
+        <w:t xml:space="preserve"> Team </w:t>
+      </w:r>
+      <w:r>
+        <w:t xml:space="preserve">we </w:t>
+      </w:r>
+      <w:r>
+        <w:t xml:space="preserve">have been working hard </w:t>
       </w:r>
       <w:r>
         <w:t>maintaining</w:t>
@@ -67,8 +84,17 @@
         </w:numPr>
       </w:pPr>
       <w:r>
-        <w:t xml:space="preserve">Since going live, ProspectAve.io has accumulated over </w:t>
-      </w:r>
+        <w:t xml:space="preserve">Since going live, </w:t>
+      </w:r>
+      <w:proofErr w:type="spellStart"/>
+      <w:r>
+        <w:t>ProspectAve</w:t>
+      </w:r>
+      <w:proofErr w:type="spellEnd"/>
+      <w:r>
+        <w:t xml:space="preserve"> has accumulated over </w:t>
+      </w:r>
+      <w:proofErr w:type="gramStart"/>
       <w:r>
         <w:rPr>
           <w:b/>
@@ -79,7 +105,11 @@
         <w:t xml:space="preserve"> </w:t>
       </w:r>
       <w:r>
-        <w:t>page views</w:t>
+        <w:t>page</w:t>
+      </w:r>
+      <w:proofErr w:type="gramEnd"/>
+      <w:r>
+        <w:t xml:space="preserve"> views</w:t>
       </w:r>
       <w:r>
         <w:t xml:space="preserve"> and </w:t>
@@ -94,7 +124,13 @@
         <w:t xml:space="preserve"> unique users</w:t>
       </w:r>
       <w:r>
-        <w:t xml:space="preserve"> (almost half of the undergrad population)</w:t>
+        <w:t xml:space="preserve"> (</w:t>
+      </w:r>
+      <w:r>
+        <w:t>nearly</w:t>
+      </w:r>
+      <w:r>
+        <w:t xml:space="preserve"> half of the undergrad population)</w:t>
       </w:r>
     </w:p>
     <w:p>
@@ -109,7 +145,13 @@
         <w:t>Active</w:t>
       </w:r>
       <w:r>
-        <w:t xml:space="preserve"> monthly users peaked at 1,223 over LWNPARTIES weekend</w:t>
+        <w:t xml:space="preserve"> monthly users peaked at 1,223 over L</w:t>
+      </w:r>
+      <w:r>
+        <w:t>A</w:t>
+      </w:r>
+      <w:r>
+        <w:t>WNPARTIES weekend</w:t>
       </w:r>
     </w:p>
     <w:p>
@@ -121,7 +163,27 @@
         </w:numPr>
       </w:pPr>
       <w:r>
-        <w:t>25% of our users access the page through their phones</w:t>
+        <w:t xml:space="preserve">25% of users </w:t>
+      </w:r>
+      <w:r>
+        <w:t>utilize</w:t>
+      </w:r>
+      <w:r>
+        <w:t xml:space="preserve"> the</w:t>
+      </w:r>
+      <w:r>
+        <w:t xml:space="preserve"> </w:t>
+      </w:r>
+      <w:proofErr w:type="spellStart"/>
+      <w:r>
+        <w:t>ProspectAve</w:t>
+      </w:r>
+      <w:proofErr w:type="spellEnd"/>
+      <w:r>
+        <w:t xml:space="preserve"> mobile</w:t>
+      </w:r>
+      <w:r>
+        <w:t xml:space="preserve"> page</w:t>
       </w:r>
     </w:p>
     <w:p>
@@ -131,22 +193,56 @@
     </w:p>
     <w:p>
       <w:r>
-        <w:t>Thanks for playing a part in making ProspectAve such a huge success!</w:t>
+        <w:t xml:space="preserve">Thanks for playing a part in making </w:t>
+      </w:r>
+      <w:proofErr w:type="spellStart"/>
+      <w:r>
+        <w:t>ProspectAve</w:t>
+      </w:r>
+      <w:proofErr w:type="spellEnd"/>
+      <w:r>
+        <w:t xml:space="preserve"> such a huge success!</w:t>
       </w:r>
     </w:p>
     <w:p/>
     <w:p>
       <w:r>
-        <w:t xml:space="preserve">With the new semester upcoming and frosh week around the corner, </w:t>
-      </w:r>
-      <w:r>
-        <w:t>I</w:t>
-      </w:r>
-      <w:r>
-        <w:t xml:space="preserve"> know this is an important time of the year for </w:t>
-      </w:r>
-      <w:r>
-        <w:t>{{eating_club}}</w:t>
+        <w:t xml:space="preserve">With the </w:t>
+      </w:r>
+      <w:r>
+        <w:t>upcoming new</w:t>
+      </w:r>
+      <w:r>
+        <w:t xml:space="preserve"> semester and </w:t>
+      </w:r>
+      <w:r>
+        <w:t>F</w:t>
+      </w:r>
+      <w:r>
+        <w:t xml:space="preserve">rosh </w:t>
+      </w:r>
+      <w:r>
+        <w:t>W</w:t>
+      </w:r>
+      <w:r>
+        <w:t xml:space="preserve">eek around the corner, </w:t>
+      </w:r>
+      <w:r>
+        <w:t>we</w:t>
+      </w:r>
+      <w:r>
+        <w:t xml:space="preserve"> know this is an important time of year for </w:t>
+      </w:r>
+      <w:r>
+        <w:t>{{</w:t>
+      </w:r>
+      <w:proofErr w:type="spellStart"/>
+      <w:r>
+        <w:t>eating_club</w:t>
+      </w:r>
+      <w:proofErr w:type="spellEnd"/>
+      <w:r>
+        <w:t>}}</w:t>
       </w:r>
       <w:r>
         <w:t xml:space="preserve">, </w:t>
@@ -164,7 +260,16 @@
         <w:t xml:space="preserve">your </w:t>
       </w:r>
       <w:r>
-        <w:t xml:space="preserve">frosh week </w:t>
+        <w:t>F</w:t>
+      </w:r>
+      <w:r>
+        <w:t xml:space="preserve">rosh </w:t>
+      </w:r>
+      <w:r>
+        <w:t>W</w:t>
+      </w:r>
+      <w:r>
+        <w:t xml:space="preserve">eek </w:t>
       </w:r>
       <w:r>
         <w:t xml:space="preserve">events as </w:t>
@@ -173,21 +278,49 @@
         <w:t xml:space="preserve">easy and </w:t>
       </w:r>
       <w:r>
-        <w:t>impactful as possible.  I’d love to get you on a F</w:t>
-      </w:r>
-      <w:r>
-        <w:t>aceTime/</w:t>
-      </w:r>
+        <w:t xml:space="preserve">impactful as possible.  I’d love to </w:t>
+      </w:r>
+      <w:r>
+        <w:t>have</w:t>
+      </w:r>
+      <w:r>
+        <w:t xml:space="preserve"> a F</w:t>
+      </w:r>
+      <w:r>
+        <w:t>aceTime/Google Hangouts call</w:t>
+      </w:r>
+      <w:r>
+        <w:t xml:space="preserve"> for </w:t>
+      </w:r>
+      <w:r>
+        <w:t>roughly</w:t>
+      </w:r>
+      <w:r>
+        <w:t xml:space="preserve"> 5 min</w:t>
+      </w:r>
+      <w:r>
+        <w:t>utes</w:t>
+      </w:r>
+      <w:r>
+        <w:t xml:space="preserve"> next week to make sure we are on the same page for </w:t>
+      </w:r>
+      <w:r>
+        <w:t>F</w:t>
+      </w:r>
+      <w:r>
+        <w:t xml:space="preserve">rosh </w:t>
+      </w:r>
+      <w:r>
+        <w:t>W</w:t>
+      </w:r>
+      <w:r>
+        <w:t>eek.  Please let me know what times work for you next [insert day of the week(s)].</w:t>
+      </w:r>
+    </w:p>
+    <w:p>
       <w:bookmarkStart w:id="0" w:name="_GoBack"/>
       <w:bookmarkEnd w:id="0"/>
-      <w:r>
-        <w:t>Google Hangouts call</w:t>
-      </w:r>
-      <w:r>
-        <w:t xml:space="preserve"> for like 5 min next week to make sure we are on the same page for frosh week.  Please let me know what times work for you next [insert day of the week(s)].</w:t>
-      </w:r>
-    </w:p>
-    <w:p/>
+    </w:p>
     <w:p>
       <w:r>
         <w:t>Best,</w:t>
@@ -242,7 +375,15 @@
     <w:p/>
     <w:p>
       <w:r>
-        <w:t>Hope you had a wonderful summer! We over here on the ProspectAve Team have been working hard maintaining the site and reflecting on successes and future goals.  Here are a few highlights:</w:t>
+        <w:t xml:space="preserve">Hope you had a wonderful summer! We over here on the </w:t>
+      </w:r>
+      <w:proofErr w:type="spellStart"/>
+      <w:r>
+        <w:t>ProspectAve</w:t>
+      </w:r>
+      <w:proofErr w:type="spellEnd"/>
+      <w:r>
+        <w:t xml:space="preserve"> Team have been working hard maintaining the site and reflecting on successes and future goals.  Here are a few highlights:</w:t>
       </w:r>
     </w:p>
     <w:p/>
@@ -255,7 +396,38 @@
         </w:numPr>
       </w:pPr>
       <w:r>
-        <w:t>Since going live, ProspectAve.io has accumulated over 6,800 page views and 2,300 unique users</w:t>
+        <w:t xml:space="preserve">Since going live, </w:t>
+      </w:r>
+      <w:proofErr w:type="spellStart"/>
+      <w:r>
+        <w:t>ProspectAve</w:t>
+      </w:r>
+      <w:proofErr w:type="spellEnd"/>
+      <w:r>
+        <w:t xml:space="preserve"> has accumulated over </w:t>
+      </w:r>
+      <w:proofErr w:type="gramStart"/>
+      <w:r>
+        <w:rPr>
+          <w:b/>
+        </w:rPr>
+        <w:t xml:space="preserve">6,800 </w:t>
+      </w:r>
+      <w:r>
+        <w:t>page</w:t>
+      </w:r>
+      <w:proofErr w:type="gramEnd"/>
+      <w:r>
+        <w:t xml:space="preserve"> views and </w:t>
+      </w:r>
+      <w:r>
+        <w:rPr>
+          <w:b/>
+        </w:rPr>
+        <w:t>2,300</w:t>
+      </w:r>
+      <w:r>
+        <w:t xml:space="preserve"> unique users</w:t>
       </w:r>
     </w:p>
     <w:p>
@@ -267,7 +439,13 @@
         </w:numPr>
       </w:pPr>
       <w:r>
-        <w:t>Active monthly users peaked at 1,223 over LWNPARTIES weekend</w:t>
+        <w:t>Active monthly users peaked at 1,223 over L</w:t>
+      </w:r>
+      <w:r>
+        <w:t>A</w:t>
+      </w:r>
+      <w:r>
+        <w:t>WNPARTIES weekend</w:t>
       </w:r>
     </w:p>
     <w:p>
@@ -279,7 +457,15 @@
         </w:numPr>
       </w:pPr>
       <w:r>
-        <w:t>25% of our users access the page through their phones</w:t>
+        <w:t xml:space="preserve">25% of users utilize the </w:t>
+      </w:r>
+      <w:proofErr w:type="spellStart"/>
+      <w:r>
+        <w:t>ProspectAve</w:t>
+      </w:r>
+      <w:proofErr w:type="spellEnd"/>
+      <w:r>
+        <w:t xml:space="preserve"> mobile page</w:t>
       </w:r>
     </w:p>
     <w:p/>
@@ -294,8 +480,8 @@
 </file>
 
 <file path=word/numbering.xml><?xml version="1.0" encoding="utf-8"?>
-<w:numbering xmlns:wpc="http://schemas.microsoft.com/office/word/2010/wordprocessingCanvas" xmlns:mo="http://schemas.microsoft.com/office/mac/office/2008/main" xmlns:mc="http://schemas.openxmlformats.org/markup-compatibility/2006" xmlns:mv="urn:schemas-microsoft-com:mac:vml" xmlns:o="urn:schemas-microsoft-com:office:office" xmlns:r="http://schemas.openxmlformats.org/officeDocument/2006/relationships" xmlns:m="http://schemas.openxmlformats.org/officeDocument/2006/math" xmlns:v="urn:schemas-microsoft-com:vml" xmlns:wp14="http://schemas.microsoft.com/office/word/2010/wordprocessingDrawing" xmlns:wp="http://schemas.openxmlformats.org/drawingml/2006/wordprocessingDrawing" xmlns:w10="urn:schemas-microsoft-com:office:word" xmlns:w="http://schemas.openxmlformats.org/wordprocessingml/2006/main" xmlns:w14="http://schemas.microsoft.com/office/word/2010/wordml" xmlns:w15="http://schemas.microsoft.com/office/word/2012/wordml" xmlns:wpg="http://schemas.microsoft.com/office/word/2010/wordprocessingGroup" xmlns:wpi="http://schemas.microsoft.com/office/word/2010/wordprocessingInk" xmlns:wne="http://schemas.microsoft.com/office/word/2006/wordml" xmlns:wps="http://schemas.microsoft.com/office/word/2010/wordprocessingShape" mc:Ignorable="w14 w15 wp14">
-  <w:abstractNum w:abstractNumId="0">
+<w:numbering xmlns:wpc="http://schemas.microsoft.com/office/word/2010/wordprocessingCanvas" xmlns:cx="http://schemas.microsoft.com/office/drawing/2014/chartex" xmlns:cx1="http://schemas.microsoft.com/office/drawing/2015/9/8/chartex" xmlns:cx2="http://schemas.microsoft.com/office/drawing/2015/10/21/chartex" xmlns:cx3="http://schemas.microsoft.com/office/drawing/2016/5/9/chartex" xmlns:cx4="http://schemas.microsoft.com/office/drawing/2016/5/10/chartex" xmlns:cx5="http://schemas.microsoft.com/office/drawing/2016/5/11/chartex" xmlns:cx6="http://schemas.microsoft.com/office/drawing/2016/5/12/chartex" xmlns:cx7="http://schemas.microsoft.com/office/drawing/2016/5/13/chartex" xmlns:cx8="http://schemas.microsoft.com/office/drawing/2016/5/14/chartex" xmlns:mc="http://schemas.openxmlformats.org/markup-compatibility/2006" xmlns:aink="http://schemas.microsoft.com/office/drawing/2016/ink" xmlns:am3d="http://schemas.microsoft.com/office/drawing/2017/model3d" xmlns:o="urn:schemas-microsoft-com:office:office" xmlns:r="http://schemas.openxmlformats.org/officeDocument/2006/relationships" xmlns:m="http://schemas.openxmlformats.org/officeDocument/2006/math" xmlns:v="urn:schemas-microsoft-com:vml" xmlns:wp14="http://schemas.microsoft.com/office/word/2010/wordprocessingDrawing" xmlns:wp="http://schemas.openxmlformats.org/drawingml/2006/wordprocessingDrawing" xmlns:w10="urn:schemas-microsoft-com:office:word" xmlns:w="http://schemas.openxmlformats.org/wordprocessingml/2006/main" xmlns:w14="http://schemas.microsoft.com/office/word/2010/wordml" xmlns:w15="http://schemas.microsoft.com/office/word/2012/wordml" xmlns:w16cid="http://schemas.microsoft.com/office/word/2016/wordml/cid" xmlns:w16se="http://schemas.microsoft.com/office/word/2015/wordml/symex" xmlns:wpg="http://schemas.microsoft.com/office/word/2010/wordprocessingGroup" xmlns:wpi="http://schemas.microsoft.com/office/word/2010/wordprocessingInk" xmlns:wne="http://schemas.microsoft.com/office/word/2006/wordml" xmlns:wps="http://schemas.microsoft.com/office/word/2010/wordprocessingShape" mc:Ignorable="w14 w15 w16se w16cid wp14">
+  <w:abstractNum w:abstractNumId="0" w15:restartNumberingAfterBreak="0">
     <w:nsid w:val="363B458F"/>
     <w:multiLevelType w:val="hybridMultilevel"/>
     <w:tmpl w:val="6290AE98"/>
@@ -415,7 +601,7 @@
 </file>
 
 <file path=word/styles.xml><?xml version="1.0" encoding="utf-8"?>
-<w:styles xmlns:mc="http://schemas.openxmlformats.org/markup-compatibility/2006" xmlns:r="http://schemas.openxmlformats.org/officeDocument/2006/relationships" xmlns:w="http://schemas.openxmlformats.org/wordprocessingml/2006/main" xmlns:w14="http://schemas.microsoft.com/office/word/2010/wordml" xmlns:w15="http://schemas.microsoft.com/office/word/2012/wordml" mc:Ignorable="w14 w15">
+<w:styles xmlns:mc="http://schemas.openxmlformats.org/markup-compatibility/2006" xmlns:r="http://schemas.openxmlformats.org/officeDocument/2006/relationships" xmlns:w="http://schemas.openxmlformats.org/wordprocessingml/2006/main" xmlns:w14="http://schemas.microsoft.com/office/word/2010/wordml" xmlns:w15="http://schemas.microsoft.com/office/word/2012/wordml" xmlns:w16cid="http://schemas.microsoft.com/office/word/2016/wordml/cid" xmlns:w16se="http://schemas.microsoft.com/office/word/2015/wordml/symex" mc:Ignorable="w14 w15 w16se w16cid">
   <w:docDefaults>
     <w:rPrDefault>
       <w:rPr>
@@ -427,7 +613,7 @@
     </w:rPrDefault>
     <w:pPrDefault/>
   </w:docDefaults>
-  <w:latentStyles w:defLockedState="0" w:defUIPriority="99" w:defSemiHidden="0" w:defUnhideWhenUsed="0" w:defQFormat="0" w:count="382">
+  <w:latentStyles w:defLockedState="0" w:defUIPriority="99" w:defSemiHidden="0" w:defUnhideWhenUsed="0" w:defQFormat="0" w:count="375">
     <w:lsdException w:name="Normal" w:uiPriority="0" w:qFormat="1"/>
     <w:lsdException w:name="heading 1" w:uiPriority="9" w:qFormat="1"/>
     <w:lsdException w:name="heading 2" w:semiHidden="1" w:uiPriority="9" w:unhideWhenUsed="1" w:qFormat="1"/>
@@ -584,15 +770,6 @@
     <w:lsdException w:name="Balloon Text" w:semiHidden="1" w:unhideWhenUsed="1"/>
     <w:lsdException w:name="Table Grid" w:uiPriority="39"/>
     <w:lsdException w:name="Table Theme" w:semiHidden="1" w:unhideWhenUsed="1"/>
-    <w:lsdException w:name="Note Level 1" w:semiHidden="1" w:unhideWhenUsed="1"/>
-    <w:lsdException w:name="Note Level 2" w:semiHidden="1" w:unhideWhenUsed="1"/>
-    <w:lsdException w:name="Note Level 3" w:semiHidden="1" w:unhideWhenUsed="1"/>
-    <w:lsdException w:name="Note Level 4" w:semiHidden="1" w:unhideWhenUsed="1"/>
-    <w:lsdException w:name="Note Level 5" w:semiHidden="1" w:unhideWhenUsed="1"/>
-    <w:lsdException w:name="Note Level 6" w:semiHidden="1" w:unhideWhenUsed="1"/>
-    <w:lsdException w:name="Note Level 7" w:semiHidden="1" w:unhideWhenUsed="1"/>
-    <w:lsdException w:name="Note Level 8" w:semiHidden="1" w:unhideWhenUsed="1"/>
-    <w:lsdException w:name="Note Level 9" w:semiHidden="1" w:unhideWhenUsed="1"/>
     <w:lsdException w:name="Placeholder Text" w:semiHidden="1"/>
     <w:lsdException w:name="No Spacing" w:uiPriority="1" w:qFormat="1"/>
     <w:lsdException w:name="Light Shading" w:uiPriority="60"/>

</xml_diff>